<commit_message>
Add functions to get, add, update settings
</commit_message>
<xml_diff>
--- a/quote_invoice/templates/quote_template.docx
+++ b/quote_invoice/templates/quote_template.docx
@@ -111,6 +111,7 @@
                                 <w:lang w:val="en-US"/>
                               </w:rPr>
                             </w:pPr>
+                            <w:proofErr w:type="spellStart"/>
                             <w:r>
                               <w:rPr>
                                 <w:rFonts w:ascii="Calibri" w:eastAsia="Calibri" w:hAnsi="Calibri" w:cs="Calibri"/>
@@ -125,7 +126,16 @@
                                 <w:b/>
                                 <w:lang w:val="en-US"/>
                               </w:rPr>
-                              <w:t>atrina Trading</w:t>
+                              <w:t>atrina</w:t>
+                            </w:r>
+                            <w:proofErr w:type="spellEnd"/>
+                            <w:r>
+                              <w:rPr>
+                                <w:rFonts w:ascii="Calibri" w:eastAsia="Calibri" w:hAnsi="Calibri" w:cs="Calibri"/>
+                                <w:b/>
+                                <w:lang w:val="en-US"/>
+                              </w:rPr>
+                              <w:t xml:space="preserve"> Trading</w:t>
                             </w:r>
                           </w:p>
                           <w:p>
@@ -320,6 +330,7 @@
                                 <w:lang w:val="en-US"/>
                               </w:rPr>
                             </w:pPr>
+                            <w:proofErr w:type="spellStart"/>
                             <w:r>
                               <w:rPr>
                                 <w:rFonts w:ascii="Calibri" w:eastAsia="Calibri" w:hAnsi="Calibri" w:cs="Calibri"/>
@@ -328,6 +339,7 @@
                               </w:rPr>
                               <w:t>P.O.Box</w:t>
                             </w:r>
+                            <w:proofErr w:type="spellEnd"/>
                             <w:r>
                               <w:rPr>
                                 <w:rFonts w:ascii="Calibri" w:eastAsia="Calibri" w:hAnsi="Calibri" w:cs="Calibri"/>
@@ -637,191 +649,6 @@
         </w:r>
       </w:hyperlink>
     </w:p>
-    <w:tbl>
-      <w:tblPr>
-        <w:tblStyle w:val="TableGrid"/>
-        <w:tblpPr w:leftFromText="180" w:rightFromText="180" w:vertAnchor="text" w:horzAnchor="margin" w:tblpXSpec="right" w:tblpY="1128"/>
-        <w:tblW w:w="0" w:type="auto"/>
-        <w:tblLook w:val="04A0" w:firstRow="1" w:lastRow="0" w:firstColumn="1" w:lastColumn="0" w:noHBand="0" w:noVBand="1"/>
-      </w:tblPr>
-      <w:tblGrid>
-        <w:gridCol w:w="1842"/>
-        <w:gridCol w:w="1666"/>
-      </w:tblGrid>
-      <w:tr>
-        <w:tc>
-          <w:tcPr>
-            <w:tcW w:w="1842" w:type="dxa"/>
-            <w:shd w:val="clear" w:color="auto" w:fill="D9D9D9" w:themeFill="background1" w:themeFillShade="D9"/>
-            <w:vAlign w:val="center"/>
-          </w:tcPr>
-          <w:p>
-            <w:pPr>
-              <w:tabs>
-                <w:tab w:val="left" w:pos="7545"/>
-              </w:tabs>
-              <w:jc w:val="center"/>
-            </w:pPr>
-            <w:r>
-              <w:rPr>
-                <w:rFonts w:ascii="Calibri" w:eastAsia="Calibri" w:hAnsi="Calibri" w:cs="Calibri"/>
-                <w:b/>
-                <w:sz w:val="20"/>
-                <w:lang w:val="en-US"/>
-              </w:rPr>
-              <w:t xml:space="preserve"> </w:t>
-            </w:r>
-            <w:r>
-              <w:rPr>
-                <w:b/>
-                <w:lang w:val="en-US"/>
-              </w:rPr>
-              <w:t>QUOTATION #</w:t>
-            </w:r>
-          </w:p>
-        </w:tc>
-        <w:tc>
-          <w:tcPr>
-            <w:tcW w:w="1666" w:type="dxa"/>
-            <w:shd w:val="clear" w:color="auto" w:fill="D9D9D9" w:themeFill="background1" w:themeFillShade="D9"/>
-            <w:vAlign w:val="center"/>
-          </w:tcPr>
-          <w:p>
-            <w:pPr>
-              <w:tabs>
-                <w:tab w:val="left" w:pos="7545"/>
-              </w:tabs>
-              <w:jc w:val="center"/>
-            </w:pPr>
-            <w:r>
-              <w:rPr>
-                <w:b/>
-                <w:lang w:val="en-US"/>
-              </w:rPr>
-              <w:t>DATE</w:t>
-            </w:r>
-          </w:p>
-        </w:tc>
-      </w:tr>
-      <w:tr>
-        <w:tc>
-          <w:tcPr>
-            <w:tcW w:w="1842" w:type="dxa"/>
-            <w:vAlign w:val="center"/>
-          </w:tcPr>
-          <w:p>
-            <w:pPr>
-              <w:tabs>
-                <w:tab w:val="left" w:pos="7545"/>
-              </w:tabs>
-              <w:jc w:val="center"/>
-            </w:pPr>
-            <w:r>
-              <w:t>{{quote_id}}</w:t>
-            </w:r>
-          </w:p>
-        </w:tc>
-        <w:tc>
-          <w:tcPr>
-            <w:tcW w:w="1666" w:type="dxa"/>
-            <w:vAlign w:val="center"/>
-          </w:tcPr>
-          <w:p>
-            <w:pPr>
-              <w:tabs>
-                <w:tab w:val="left" w:pos="7545"/>
-              </w:tabs>
-              <w:jc w:val="center"/>
-            </w:pPr>
-            <w:r>
-              <w:t>{{quote_date}}</w:t>
-            </w:r>
-          </w:p>
-        </w:tc>
-      </w:tr>
-      <w:tr>
-        <w:tc>
-          <w:tcPr>
-            <w:tcW w:w="1842" w:type="dxa"/>
-            <w:shd w:val="clear" w:color="auto" w:fill="D9D9D9" w:themeFill="background1" w:themeFillShade="D9"/>
-            <w:vAlign w:val="center"/>
-          </w:tcPr>
-          <w:p>
-            <w:pPr>
-              <w:tabs>
-                <w:tab w:val="left" w:pos="7545"/>
-              </w:tabs>
-              <w:jc w:val="center"/>
-            </w:pPr>
-            <w:r>
-              <w:rPr>
-                <w:b/>
-                <w:lang w:val="en-US"/>
-              </w:rPr>
-              <w:t>CUSTOMER #</w:t>
-            </w:r>
-          </w:p>
-        </w:tc>
-        <w:tc>
-          <w:tcPr>
-            <w:tcW w:w="1666" w:type="dxa"/>
-            <w:shd w:val="clear" w:color="auto" w:fill="D9D9D9" w:themeFill="background1" w:themeFillShade="D9"/>
-            <w:vAlign w:val="center"/>
-          </w:tcPr>
-          <w:p>
-            <w:pPr>
-              <w:tabs>
-                <w:tab w:val="left" w:pos="7545"/>
-              </w:tabs>
-              <w:jc w:val="center"/>
-            </w:pPr>
-            <w:r>
-              <w:rPr>
-                <w:b/>
-                <w:lang w:val="en-US"/>
-              </w:rPr>
-              <w:t>VALID UNTIL</w:t>
-            </w:r>
-          </w:p>
-        </w:tc>
-      </w:tr>
-      <w:tr>
-        <w:tc>
-          <w:tcPr>
-            <w:tcW w:w="1842" w:type="dxa"/>
-            <w:vAlign w:val="center"/>
-          </w:tcPr>
-          <w:p>
-            <w:pPr>
-              <w:tabs>
-                <w:tab w:val="left" w:pos="7545"/>
-              </w:tabs>
-              <w:jc w:val="center"/>
-            </w:pPr>
-            <w:r>
-              <w:t>{{customer_id}}</w:t>
-            </w:r>
-          </w:p>
-        </w:tc>
-        <w:tc>
-          <w:tcPr>
-            <w:tcW w:w="1666" w:type="dxa"/>
-            <w:vAlign w:val="center"/>
-          </w:tcPr>
-          <w:p>
-            <w:pPr>
-              <w:tabs>
-                <w:tab w:val="left" w:pos="7545"/>
-              </w:tabs>
-              <w:jc w:val="center"/>
-            </w:pPr>
-            <w:r>
-              <w:t>{{expiry_date}}</w:t>
-            </w:r>
-          </w:p>
-        </w:tc>
-      </w:tr>
-    </w:tbl>
     <w:p>
       <w:r>
         <w:rPr>
@@ -926,7 +753,262 @@
         </mc:AlternateContent>
       </w:r>
     </w:p>
-    <w:p/>
+    <w:tbl>
+      <w:tblPr>
+        <w:tblStyle w:val="TableGrid"/>
+        <w:tblpPr w:leftFromText="180" w:rightFromText="180" w:vertAnchor="text" w:horzAnchor="margin" w:tblpXSpec="right" w:tblpY="183"/>
+        <w:tblW w:w="0" w:type="auto"/>
+        <w:tblLook w:val="04A0" w:firstRow="1" w:lastRow="0" w:firstColumn="1" w:lastColumn="0" w:noHBand="0" w:noVBand="1"/>
+      </w:tblPr>
+      <w:tblGrid>
+        <w:gridCol w:w="1842"/>
+        <w:gridCol w:w="1666"/>
+      </w:tblGrid>
+      <w:tr>
+        <w:tc>
+          <w:tcPr>
+            <w:tcW w:w="1842" w:type="dxa"/>
+            <w:shd w:val="clear" w:color="auto" w:fill="D9D9D9" w:themeFill="background1" w:themeFillShade="D9"/>
+            <w:vAlign w:val="center"/>
+          </w:tcPr>
+          <w:p>
+            <w:pPr>
+              <w:tabs>
+                <w:tab w:val="left" w:pos="7545"/>
+              </w:tabs>
+              <w:jc w:val="center"/>
+            </w:pPr>
+            <w:r>
+              <w:rPr>
+                <w:b/>
+                <w:lang w:val="en-US"/>
+              </w:rPr>
+              <w:t>QUOTATION #</w:t>
+            </w:r>
+          </w:p>
+        </w:tc>
+        <w:tc>
+          <w:tcPr>
+            <w:tcW w:w="1666" w:type="dxa"/>
+            <w:shd w:val="clear" w:color="auto" w:fill="D9D9D9" w:themeFill="background1" w:themeFillShade="D9"/>
+            <w:vAlign w:val="center"/>
+          </w:tcPr>
+          <w:p>
+            <w:pPr>
+              <w:tabs>
+                <w:tab w:val="left" w:pos="7545"/>
+              </w:tabs>
+              <w:jc w:val="center"/>
+            </w:pPr>
+            <w:r>
+              <w:rPr>
+                <w:b/>
+                <w:lang w:val="en-US"/>
+              </w:rPr>
+              <w:t>DATE</w:t>
+            </w:r>
+          </w:p>
+        </w:tc>
+      </w:tr>
+      <w:tr>
+        <w:tc>
+          <w:tcPr>
+            <w:tcW w:w="1842" w:type="dxa"/>
+            <w:vAlign w:val="center"/>
+          </w:tcPr>
+          <w:p>
+            <w:pPr>
+              <w:tabs>
+                <w:tab w:val="left" w:pos="7545"/>
+              </w:tabs>
+              <w:jc w:val="center"/>
+              <w:rPr>
+                <w:b/>
+              </w:rPr>
+            </w:pPr>
+            <w:r>
+              <w:rPr>
+                <w:b/>
+              </w:rPr>
+              <w:t>{{</w:t>
+            </w:r>
+            <w:proofErr w:type="spellStart"/>
+            <w:r>
+              <w:rPr>
+                <w:b/>
+              </w:rPr>
+              <w:t>quote_id</w:t>
+            </w:r>
+            <w:proofErr w:type="spellEnd"/>
+            <w:r>
+              <w:rPr>
+                <w:b/>
+              </w:rPr>
+              <w:t>}}</w:t>
+            </w:r>
+          </w:p>
+        </w:tc>
+        <w:tc>
+          <w:tcPr>
+            <w:tcW w:w="1666" w:type="dxa"/>
+            <w:vAlign w:val="center"/>
+          </w:tcPr>
+          <w:p>
+            <w:pPr>
+              <w:tabs>
+                <w:tab w:val="left" w:pos="7545"/>
+              </w:tabs>
+              <w:jc w:val="center"/>
+              <w:rPr>
+                <w:b/>
+              </w:rPr>
+            </w:pPr>
+            <w:r>
+              <w:rPr>
+                <w:b/>
+              </w:rPr>
+              <w:t>{{</w:t>
+            </w:r>
+            <w:proofErr w:type="spellStart"/>
+            <w:r>
+              <w:rPr>
+                <w:b/>
+              </w:rPr>
+              <w:t>quote_date</w:t>
+            </w:r>
+            <w:proofErr w:type="spellEnd"/>
+            <w:r>
+              <w:rPr>
+                <w:b/>
+              </w:rPr>
+              <w:t>}}</w:t>
+            </w:r>
+          </w:p>
+        </w:tc>
+      </w:tr>
+      <w:tr>
+        <w:tc>
+          <w:tcPr>
+            <w:tcW w:w="1842" w:type="dxa"/>
+            <w:shd w:val="clear" w:color="auto" w:fill="D9D9D9" w:themeFill="background1" w:themeFillShade="D9"/>
+            <w:vAlign w:val="center"/>
+          </w:tcPr>
+          <w:p>
+            <w:pPr>
+              <w:tabs>
+                <w:tab w:val="left" w:pos="7545"/>
+              </w:tabs>
+              <w:jc w:val="center"/>
+            </w:pPr>
+            <w:r>
+              <w:rPr>
+                <w:b/>
+                <w:lang w:val="en-US"/>
+              </w:rPr>
+              <w:t>CUSTOMER #</w:t>
+            </w:r>
+          </w:p>
+        </w:tc>
+        <w:tc>
+          <w:tcPr>
+            <w:tcW w:w="1666" w:type="dxa"/>
+            <w:shd w:val="clear" w:color="auto" w:fill="D9D9D9" w:themeFill="background1" w:themeFillShade="D9"/>
+            <w:vAlign w:val="center"/>
+          </w:tcPr>
+          <w:p>
+            <w:pPr>
+              <w:tabs>
+                <w:tab w:val="left" w:pos="7545"/>
+              </w:tabs>
+              <w:jc w:val="center"/>
+            </w:pPr>
+            <w:r>
+              <w:rPr>
+                <w:b/>
+                <w:lang w:val="en-US"/>
+              </w:rPr>
+              <w:t>VALID UNTIL</w:t>
+            </w:r>
+          </w:p>
+        </w:tc>
+      </w:tr>
+      <w:tr>
+        <w:tc>
+          <w:tcPr>
+            <w:tcW w:w="1842" w:type="dxa"/>
+            <w:vAlign w:val="center"/>
+          </w:tcPr>
+          <w:p>
+            <w:pPr>
+              <w:tabs>
+                <w:tab w:val="left" w:pos="7545"/>
+              </w:tabs>
+              <w:jc w:val="center"/>
+              <w:rPr>
+                <w:b/>
+              </w:rPr>
+            </w:pPr>
+            <w:r>
+              <w:rPr>
+                <w:b/>
+              </w:rPr>
+              <w:t>{{</w:t>
+            </w:r>
+            <w:proofErr w:type="spellStart"/>
+            <w:r>
+              <w:rPr>
+                <w:b/>
+              </w:rPr>
+              <w:t>customer_id</w:t>
+            </w:r>
+            <w:proofErr w:type="spellEnd"/>
+            <w:r>
+              <w:rPr>
+                <w:b/>
+              </w:rPr>
+              <w:t>}}</w:t>
+            </w:r>
+          </w:p>
+        </w:tc>
+        <w:tc>
+          <w:tcPr>
+            <w:tcW w:w="1666" w:type="dxa"/>
+            <w:vAlign w:val="center"/>
+          </w:tcPr>
+          <w:p>
+            <w:pPr>
+              <w:tabs>
+                <w:tab w:val="left" w:pos="7545"/>
+              </w:tabs>
+              <w:jc w:val="center"/>
+              <w:rPr>
+                <w:b/>
+              </w:rPr>
+            </w:pPr>
+            <w:r>
+              <w:rPr>
+                <w:b/>
+              </w:rPr>
+              <w:t>{{</w:t>
+            </w:r>
+            <w:proofErr w:type="spellStart"/>
+            <w:r>
+              <w:rPr>
+                <w:b/>
+              </w:rPr>
+              <w:t>expiry_date</w:t>
+            </w:r>
+            <w:proofErr w:type="spellEnd"/>
+            <w:r>
+              <w:rPr>
+                <w:b/>
+              </w:rPr>
+              <w:t>}}</w:t>
+            </w:r>
+          </w:p>
+        </w:tc>
+      </w:tr>
+    </w:tbl>
     <w:p>
       <w:r>
         <w:rPr>
@@ -1040,7 +1122,15 @@
         <w:spacing w:after="0"/>
       </w:pPr>
       <w:r>
-        <w:t>{{customer_name}}</w:t>
+        <w:t>{{</w:t>
+      </w:r>
+      <w:proofErr w:type="spellStart"/>
+      <w:r>
+        <w:t>customer_name</w:t>
+      </w:r>
+      <w:proofErr w:type="spellEnd"/>
+      <w:r>
+        <w:t>}}</w:t>
       </w:r>
     </w:p>
     <w:p>
@@ -1048,7 +1138,15 @@
         <w:spacing w:after="0"/>
       </w:pPr>
       <w:r>
-        <w:t>{{address}}</w:t>
+        <w:t>{{</w:t>
+      </w:r>
+      <w:proofErr w:type="gramStart"/>
+      <w:r>
+        <w:t>address</w:t>
+      </w:r>
+      <w:proofErr w:type="gramEnd"/>
+      <w:r>
+        <w:t>}}</w:t>
       </w:r>
     </w:p>
     <w:p>
@@ -1056,7 +1154,15 @@
         <w:spacing w:after="0"/>
       </w:pPr>
       <w:r>
-        <w:t>{{town}}</w:t>
+        <w:t>{{</w:t>
+      </w:r>
+      <w:proofErr w:type="gramStart"/>
+      <w:r>
+        <w:t>town</w:t>
+      </w:r>
+      <w:proofErr w:type="gramEnd"/>
+      <w:r>
+        <w:t>}}</w:t>
       </w:r>
     </w:p>
     <w:p>
@@ -1064,7 +1170,15 @@
         <w:spacing w:after="0"/>
       </w:pPr>
       <w:r>
-        <w:t>{{country}}</w:t>
+        <w:t>{{</w:t>
+      </w:r>
+      <w:proofErr w:type="gramStart"/>
+      <w:r>
+        <w:t>country</w:t>
+      </w:r>
+      <w:proofErr w:type="gramEnd"/>
+      <w:r>
+        <w:t>}}</w:t>
       </w:r>
     </w:p>
     <w:p>
@@ -1121,7 +1235,15 @@
                               <w:spacing w:after="0"/>
                             </w:pPr>
                             <w:r>
-                              <w:t>{{quote_description}}</w:t>
+                              <w:t>{{</w:t>
+                            </w:r>
+                            <w:proofErr w:type="spellStart"/>
+                            <w:r>
+                              <w:t>quote_description</w:t>
+                            </w:r>
+                            <w:proofErr w:type="spellEnd"/>
+                            <w:r>
+                              <w:t>}}</w:t>
                             </w:r>
                           </w:p>
                         </w:txbxContent>
@@ -1309,8 +1431,8 @@
       <w:tblGrid>
         <w:gridCol w:w="1802"/>
         <w:gridCol w:w="3009"/>
-        <w:gridCol w:w="1708"/>
-        <w:gridCol w:w="1410"/>
+        <w:gridCol w:w="1280"/>
+        <w:gridCol w:w="1838"/>
         <w:gridCol w:w="1807"/>
       </w:tblGrid>
       <w:tr>
@@ -1357,7 +1479,7 @@
         </w:tc>
         <w:tc>
           <w:tcPr>
-            <w:tcW w:w="1708" w:type="dxa"/>
+            <w:tcW w:w="1280" w:type="dxa"/>
             <w:tcBorders>
               <w:bottom w:val="single" w:sz="4" w:space="0" w:color="auto"/>
             </w:tcBorders>
@@ -1376,7 +1498,7 @@
         </w:tc>
         <w:tc>
           <w:tcPr>
-            <w:tcW w:w="1410" w:type="dxa"/>
+            <w:tcW w:w="1838" w:type="dxa"/>
             <w:tcBorders>
               <w:bottom w:val="single" w:sz="4" w:space="0" w:color="auto"/>
             </w:tcBorders>
@@ -1429,8 +1551,23 @@
               <w:rPr>
                 <w:lang w:val="en-US"/>
               </w:rPr>
-              <w:t xml:space="preserve">{{%tr for item in </w:t>
-            </w:r>
+              <w:t>{{%</w:t>
+            </w:r>
+            <w:proofErr w:type="spellStart"/>
+            <w:r>
+              <w:rPr>
+                <w:lang w:val="en-US"/>
+              </w:rPr>
+              <w:t>tr</w:t>
+            </w:r>
+            <w:proofErr w:type="spellEnd"/>
+            <w:r>
+              <w:rPr>
+                <w:lang w:val="en-US"/>
+              </w:rPr>
+              <w:t xml:space="preserve"> for item in </w:t>
+            </w:r>
+            <w:proofErr w:type="spellStart"/>
             <w:r>
               <w:rPr>
                 <w:lang w:val="en-US"/>
@@ -1443,6 +1580,7 @@
               </w:rPr>
               <w:t>_list</w:t>
             </w:r>
+            <w:proofErr w:type="spellEnd"/>
             <w:r>
               <w:rPr>
                 <w:lang w:val="en-US"/>
@@ -1457,7 +1595,7 @@
             <w:tcBorders>
               <w:left w:val="nil"/>
               <w:bottom w:val="nil"/>
-              <w:right w:val="single" w:sz="4" w:space="0" w:color="auto"/>
+              <w:right w:val="nil"/>
             </w:tcBorders>
             <w:vAlign w:val="center"/>
           </w:tcPr>
@@ -1465,9 +1603,9 @@
         </w:tc>
         <w:tc>
           <w:tcPr>
-            <w:tcW w:w="1708" w:type="dxa"/>
-            <w:tcBorders>
-              <w:left w:val="single" w:sz="4" w:space="0" w:color="auto"/>
+            <w:tcW w:w="1280" w:type="dxa"/>
+            <w:tcBorders>
+              <w:left w:val="nil"/>
               <w:bottom w:val="nil"/>
               <w:right w:val="nil"/>
             </w:tcBorders>
@@ -1481,7 +1619,7 @@
         </w:tc>
         <w:tc>
           <w:tcPr>
-            <w:tcW w:w="1410" w:type="dxa"/>
+            <w:tcW w:w="1838" w:type="dxa"/>
             <w:tcBorders>
               <w:left w:val="nil"/>
               <w:bottom w:val="nil"/>
@@ -1535,7 +1673,7 @@
               <w:rPr>
                 <w:lang w:val="en-US"/>
               </w:rPr>
-              <w:t>.name</w:t>
+              <w:t>[0]</w:t>
             </w:r>
             <w:r>
               <w:rPr>
@@ -1548,73 +1686,6 @@
         <w:tc>
           <w:tcPr>
             <w:tcW w:w="3009" w:type="dxa"/>
-            <w:tcBorders>
-              <w:top w:val="nil"/>
-              <w:left w:val="nil"/>
-              <w:bottom w:val="nil"/>
-              <w:right w:val="single" w:sz="4" w:space="0" w:color="auto"/>
-            </w:tcBorders>
-            <w:vAlign w:val="center"/>
-          </w:tcPr>
-          <w:p>
-            <w:r>
-              <w:rPr>
-                <w:lang w:val="en-US"/>
-              </w:rPr>
-              <w:t>{{item</w:t>
-            </w:r>
-            <w:r>
-              <w:rPr>
-                <w:lang w:val="en-US"/>
-              </w:rPr>
-              <w:t>.description</w:t>
-            </w:r>
-            <w:r>
-              <w:rPr>
-                <w:lang w:val="en-US"/>
-              </w:rPr>
-              <w:t>}}</w:t>
-            </w:r>
-          </w:p>
-        </w:tc>
-        <w:tc>
-          <w:tcPr>
-            <w:tcW w:w="1708" w:type="dxa"/>
-            <w:tcBorders>
-              <w:top w:val="nil"/>
-              <w:left w:val="single" w:sz="4" w:space="0" w:color="auto"/>
-              <w:bottom w:val="nil"/>
-              <w:right w:val="nil"/>
-            </w:tcBorders>
-            <w:vAlign w:val="center"/>
-          </w:tcPr>
-          <w:p>
-            <w:pPr>
-              <w:jc w:val="center"/>
-            </w:pPr>
-            <w:r>
-              <w:rPr>
-                <w:lang w:val="en-US"/>
-              </w:rPr>
-              <w:t>{{item</w:t>
-            </w:r>
-            <w:r>
-              <w:rPr>
-                <w:lang w:val="en-US"/>
-              </w:rPr>
-              <w:t>.quantity</w:t>
-            </w:r>
-            <w:r>
-              <w:rPr>
-                <w:lang w:val="en-US"/>
-              </w:rPr>
-              <w:t>}}</w:t>
-            </w:r>
-          </w:p>
-        </w:tc>
-        <w:tc>
-          <w:tcPr>
-            <w:tcW w:w="1410" w:type="dxa"/>
             <w:tcBorders>
               <w:top w:val="nil"/>
               <w:left w:val="nil"/>
@@ -1624,9 +1695,6 @@
             <w:vAlign w:val="center"/>
           </w:tcPr>
           <w:p>
-            <w:pPr>
-              <w:jc w:val="right"/>
-            </w:pPr>
             <w:r>
               <w:rPr>
                 <w:lang w:val="en-US"/>
@@ -1637,7 +1705,7 @@
               <w:rPr>
                 <w:lang w:val="en-US"/>
               </w:rPr>
-              <w:t>.price</w:t>
+              <w:t>[1]</w:t>
             </w:r>
             <w:r>
               <w:rPr>
@@ -1649,7 +1717,7 @@
         </w:tc>
         <w:tc>
           <w:tcPr>
-            <w:tcW w:w="1807" w:type="dxa"/>
+            <w:tcW w:w="1280" w:type="dxa"/>
             <w:tcBorders>
               <w:top w:val="nil"/>
               <w:left w:val="nil"/>
@@ -1660,19 +1728,101 @@
           </w:tcPr>
           <w:p>
             <w:pPr>
+              <w:jc w:val="center"/>
+            </w:pPr>
+            <w:r>
+              <w:rPr>
+                <w:lang w:val="en-US"/>
+              </w:rPr>
+              <w:t>{{item</w:t>
+            </w:r>
+            <w:r>
+              <w:rPr>
+                <w:lang w:val="en-US"/>
+              </w:rPr>
+              <w:t>[2]</w:t>
+            </w:r>
+            <w:r>
+              <w:rPr>
+                <w:lang w:val="en-US"/>
+              </w:rPr>
+              <w:t>}}</w:t>
+            </w:r>
+          </w:p>
+        </w:tc>
+        <w:tc>
+          <w:tcPr>
+            <w:tcW w:w="1838" w:type="dxa"/>
+            <w:tcBorders>
+              <w:top w:val="nil"/>
+              <w:left w:val="nil"/>
+              <w:bottom w:val="nil"/>
+              <w:right w:val="nil"/>
+            </w:tcBorders>
+            <w:vAlign w:val="center"/>
+          </w:tcPr>
+          <w:p>
+            <w:pPr>
               <w:jc w:val="right"/>
             </w:pPr>
             <w:r>
               <w:rPr>
                 <w:lang w:val="en-US"/>
               </w:rPr>
+              <w:t>N$</w:t>
+            </w:r>
+            <w:r>
+              <w:rPr>
+                <w:lang w:val="en-US"/>
+              </w:rPr>
               <w:t>{{item</w:t>
             </w:r>
             <w:r>
               <w:rPr>
                 <w:lang w:val="en-US"/>
               </w:rPr>
-              <w:t>.amount</w:t>
+              <w:t>[3]</w:t>
+            </w:r>
+            <w:r>
+              <w:rPr>
+                <w:lang w:val="en-US"/>
+              </w:rPr>
+              <w:t>}}</w:t>
+            </w:r>
+          </w:p>
+        </w:tc>
+        <w:tc>
+          <w:tcPr>
+            <w:tcW w:w="1807" w:type="dxa"/>
+            <w:tcBorders>
+              <w:top w:val="nil"/>
+              <w:left w:val="nil"/>
+              <w:bottom w:val="nil"/>
+              <w:right w:val="nil"/>
+            </w:tcBorders>
+            <w:vAlign w:val="center"/>
+          </w:tcPr>
+          <w:p>
+            <w:pPr>
+              <w:jc w:val="right"/>
+            </w:pPr>
+            <w:r>
+              <w:rPr>
+                <w:lang w:val="en-US"/>
+              </w:rPr>
+              <w:t>N$</w:t>
+            </w:r>
+            <w:r>
+              <w:rPr>
+                <w:lang w:val="en-US"/>
+              </w:rPr>
+              <w:t>{{item</w:t>
+            </w:r>
+            <w:r>
+              <w:rPr>
+                <w:lang w:val="en-US"/>
+              </w:rPr>
+              <w:t>[4]</w:t>
             </w:r>
             <w:r>
               <w:rPr>
@@ -1700,7 +1850,35 @@
               <w:rPr>
                 <w:lang w:val="en-US"/>
               </w:rPr>
-              <w:t>{{%tr endfor %}}</w:t>
+              <w:t>{{%</w:t>
+            </w:r>
+            <w:proofErr w:type="spellStart"/>
+            <w:r>
+              <w:rPr>
+                <w:lang w:val="en-US"/>
+              </w:rPr>
+              <w:t>tr</w:t>
+            </w:r>
+            <w:proofErr w:type="spellEnd"/>
+            <w:r>
+              <w:rPr>
+                <w:lang w:val="en-US"/>
+              </w:rPr>
+              <w:t xml:space="preserve"> </w:t>
+            </w:r>
+            <w:proofErr w:type="spellStart"/>
+            <w:r>
+              <w:rPr>
+                <w:lang w:val="en-US"/>
+              </w:rPr>
+              <w:t>endfor</w:t>
+            </w:r>
+            <w:proofErr w:type="spellEnd"/>
+            <w:r>
+              <w:rPr>
+                <w:lang w:val="en-US"/>
+              </w:rPr>
+              <w:t xml:space="preserve"> %}}</w:t>
             </w:r>
           </w:p>
         </w:tc>
@@ -1711,7 +1889,7 @@
               <w:top w:val="nil"/>
               <w:left w:val="nil"/>
               <w:bottom w:val="single" w:sz="4" w:space="0" w:color="auto"/>
-              <w:right w:val="single" w:sz="4" w:space="0" w:color="auto"/>
+              <w:right w:val="nil"/>
             </w:tcBorders>
             <w:vAlign w:val="center"/>
           </w:tcPr>
@@ -1719,10 +1897,10 @@
         </w:tc>
         <w:tc>
           <w:tcPr>
-            <w:tcW w:w="1708" w:type="dxa"/>
+            <w:tcW w:w="1280" w:type="dxa"/>
             <w:tcBorders>
               <w:top w:val="nil"/>
-              <w:left w:val="single" w:sz="4" w:space="0" w:color="auto"/>
+              <w:left w:val="nil"/>
               <w:bottom w:val="single" w:sz="4" w:space="0" w:color="auto"/>
               <w:right w:val="nil"/>
             </w:tcBorders>
@@ -1736,7 +1914,7 @@
         </w:tc>
         <w:tc>
           <w:tcPr>
-            <w:tcW w:w="1410" w:type="dxa"/>
+            <w:tcW w:w="1838" w:type="dxa"/>
             <w:tcBorders>
               <w:top w:val="nil"/>
               <w:left w:val="nil"/>
@@ -1766,6 +1944,8 @@
             </w:pPr>
           </w:p>
         </w:tc>
+        <w:bookmarkStart w:id="0" w:name="_GoBack"/>
+        <w:bookmarkEnd w:id="0"/>
       </w:tr>
       <w:tr>
         <w:trPr>
@@ -1773,7 +1953,7 @@
         </w:trPr>
         <w:tc>
           <w:tcPr>
-            <w:tcW w:w="6519" w:type="dxa"/>
+            <w:tcW w:w="6091" w:type="dxa"/>
             <w:gridSpan w:val="3"/>
             <w:tcBorders>
               <w:left w:val="nil"/>
@@ -1811,7 +1991,7 @@
         </w:tc>
         <w:tc>
           <w:tcPr>
-            <w:tcW w:w="1410" w:type="dxa"/>
+            <w:tcW w:w="1838" w:type="dxa"/>
             <w:vAlign w:val="center"/>
           </w:tcPr>
           <w:p>
@@ -1835,8 +2015,14 @@
           <w:p>
             <w:pPr>
               <w:jc w:val="right"/>
+              <w:rPr>
+                <w:b/>
+              </w:rPr>
             </w:pPr>
             <w:r>
+              <w:rPr>
+                <w:b/>
+              </w:rPr>
               <w:t>{{subtotal}}</w:t>
             </w:r>
           </w:p>
@@ -1896,17 +2082,25 @@
             <w:pPr>
               <w:jc w:val="right"/>
             </w:pPr>
-            <w:r>
-              <w:rPr>
-                <w:lang w:val="en-US"/>
-              </w:rPr>
-              <w:t>Hatrina Trading</w:t>
-            </w:r>
-          </w:p>
-        </w:tc>
-        <w:tc>
-          <w:tcPr>
-            <w:tcW w:w="1708" w:type="dxa"/>
+            <w:proofErr w:type="spellStart"/>
+            <w:r>
+              <w:rPr>
+                <w:lang w:val="en-US"/>
+              </w:rPr>
+              <w:t>Hatrina</w:t>
+            </w:r>
+            <w:proofErr w:type="spellEnd"/>
+            <w:r>
+              <w:rPr>
+                <w:lang w:val="en-US"/>
+              </w:rPr>
+              <w:t xml:space="preserve"> Trading</w:t>
+            </w:r>
+          </w:p>
+        </w:tc>
+        <w:tc>
+          <w:tcPr>
+            <w:tcW w:w="1280" w:type="dxa"/>
             <w:tcBorders>
               <w:top w:val="nil"/>
               <w:left w:val="single" w:sz="4" w:space="0" w:color="auto"/>
@@ -1921,7 +2115,7 @@
         </w:tc>
         <w:tc>
           <w:tcPr>
-            <w:tcW w:w="1410" w:type="dxa"/>
+            <w:tcW w:w="1838" w:type="dxa"/>
             <w:vAlign w:val="center"/>
           </w:tcPr>
           <w:p>
@@ -1945,9 +2139,29 @@
           <w:p>
             <w:pPr>
               <w:jc w:val="right"/>
+              <w:rPr>
+                <w:b/>
+              </w:rPr>
             </w:pPr>
             <w:r>
-              <w:t>{{vat_rate}}</w:t>
+              <w:rPr>
+                <w:b/>
+              </w:rPr>
+              <w:t>{{</w:t>
+            </w:r>
+            <w:proofErr w:type="spellStart"/>
+            <w:r>
+              <w:rPr>
+                <w:b/>
+              </w:rPr>
+              <w:t>vat_rate</w:t>
+            </w:r>
+            <w:proofErr w:type="spellEnd"/>
+            <w:r>
+              <w:rPr>
+                <w:b/>
+              </w:rPr>
+              <w:t>}}</w:t>
             </w:r>
           </w:p>
         </w:tc>
@@ -2005,7 +2219,7 @@
         </w:tc>
         <w:tc>
           <w:tcPr>
-            <w:tcW w:w="1708" w:type="dxa"/>
+            <w:tcW w:w="1280" w:type="dxa"/>
             <w:tcBorders>
               <w:top w:val="nil"/>
               <w:left w:val="single" w:sz="4" w:space="0" w:color="auto"/>
@@ -2020,7 +2234,7 @@
         </w:tc>
         <w:tc>
           <w:tcPr>
-            <w:tcW w:w="1410" w:type="dxa"/>
+            <w:tcW w:w="1838" w:type="dxa"/>
             <w:tcBorders>
               <w:bottom w:val="single" w:sz="4" w:space="0" w:color="auto"/>
             </w:tcBorders>
@@ -2050,9 +2264,29 @@
           <w:p>
             <w:pPr>
               <w:jc w:val="right"/>
+              <w:rPr>
+                <w:b/>
+              </w:rPr>
             </w:pPr>
             <w:r>
-              <w:t>{{vat_amount}}</w:t>
+              <w:rPr>
+                <w:b/>
+              </w:rPr>
+              <w:t>{{</w:t>
+            </w:r>
+            <w:proofErr w:type="spellStart"/>
+            <w:r>
+              <w:rPr>
+                <w:b/>
+              </w:rPr>
+              <w:t>vat_amount</w:t>
+            </w:r>
+            <w:proofErr w:type="spellEnd"/>
+            <w:r>
+              <w:rPr>
+                <w:b/>
+              </w:rPr>
+              <w:t>}}</w:t>
             </w:r>
           </w:p>
         </w:tc>
@@ -2109,7 +2343,7 @@
         </w:tc>
         <w:tc>
           <w:tcPr>
-            <w:tcW w:w="1708" w:type="dxa"/>
+            <w:tcW w:w="1280" w:type="dxa"/>
             <w:tcBorders>
               <w:top w:val="nil"/>
               <w:left w:val="single" w:sz="4" w:space="0" w:color="auto"/>
@@ -2124,7 +2358,7 @@
         </w:tc>
         <w:tc>
           <w:tcPr>
-            <w:tcW w:w="1410" w:type="dxa"/>
+            <w:tcW w:w="1838" w:type="dxa"/>
             <w:tcBorders>
               <w:bottom w:val="single" w:sz="4" w:space="0" w:color="auto"/>
             </w:tcBorders>
@@ -2154,16 +2388,34 @@
           <w:p>
             <w:pPr>
               <w:jc w:val="right"/>
+              <w:rPr>
+                <w:b/>
+              </w:rPr>
             </w:pPr>
             <w:r>
-              <w:t>{{total</w:t>
-            </w:r>
-            <w:r>
+              <w:rPr>
+                <w:b/>
+              </w:rPr>
+              <w:t>{{</w:t>
+            </w:r>
+            <w:proofErr w:type="spellStart"/>
+            <w:r>
+              <w:rPr>
+                <w:b/>
+              </w:rPr>
+              <w:t>total</w:t>
+            </w:r>
+            <w:r>
+              <w:rPr>
+                <w:b/>
+              </w:rPr>
               <w:t>_cost</w:t>
             </w:r>
-            <w:bookmarkStart w:id="0" w:name="_GoBack"/>
-            <w:bookmarkEnd w:id="0"/>
-            <w:r>
+            <w:proofErr w:type="spellEnd"/>
+            <w:r>
+              <w:rPr>
+                <w:b/>
+              </w:rPr>
               <w:t>}}</w:t>
             </w:r>
           </w:p>
@@ -2215,7 +2467,7 @@
         </w:tc>
         <w:tc>
           <w:tcPr>
-            <w:tcW w:w="1708" w:type="dxa"/>
+            <w:tcW w:w="1280" w:type="dxa"/>
             <w:tcBorders>
               <w:top w:val="nil"/>
               <w:left w:val="single" w:sz="4" w:space="0" w:color="auto"/>
@@ -2231,7 +2483,7 @@
         </w:tc>
         <w:tc>
           <w:tcPr>
-            <w:tcW w:w="1410" w:type="dxa"/>
+            <w:tcW w:w="1838" w:type="dxa"/>
             <w:tcBorders>
               <w:top w:val="single" w:sz="4" w:space="0" w:color="auto"/>
               <w:left w:val="nil"/>
@@ -2308,7 +2560,7 @@
         </w:tc>
         <w:tc>
           <w:tcPr>
-            <w:tcW w:w="1708" w:type="dxa"/>
+            <w:tcW w:w="1280" w:type="dxa"/>
             <w:tcBorders>
               <w:top w:val="nil"/>
               <w:left w:val="single" w:sz="4" w:space="0" w:color="auto"/>
@@ -2324,7 +2576,7 @@
         </w:tc>
         <w:tc>
           <w:tcPr>
-            <w:tcW w:w="1410" w:type="dxa"/>
+            <w:tcW w:w="1838" w:type="dxa"/>
             <w:tcBorders>
               <w:top w:val="nil"/>
               <w:left w:val="nil"/>

</xml_diff>